<commit_message>
cleaning up, getting ready for futility
</commit_message>
<xml_diff>
--- a/writings/files/TechAndLeadership.docx
+++ b/writings/files/TechAndLeadership.docx
@@ -96,34 +96,7 @@
           <w:i w:val="false"/>
           <w:iCs w:val="false"/>
         </w:rPr>
-        <w:t>Two semesters of it, parts one and two. In this class, “technology” was Google Slides, and “leadership” was having the bigger r</w:t>
-      </w:r>
-      <w:r>
-        <w:rPr>
-          <w:b w:val="false"/>
-          <w:bCs w:val="false"/>
-          <w:i w:val="false"/>
-          <w:iCs w:val="false"/>
-        </w:rPr>
-        <w:t>é</w:t>
-      </w:r>
-      <w:r>
-        <w:rPr>
-          <w:b w:val="false"/>
-          <w:bCs w:val="false"/>
-          <w:i w:val="false"/>
-          <w:iCs w:val="false"/>
-        </w:rPr>
-        <w:t>sum</w:t>
-      </w:r>
-      <w:r>
-        <w:rPr>
-          <w:b w:val="false"/>
-          <w:bCs w:val="false"/>
-          <w:i w:val="false"/>
-          <w:iCs w:val="false"/>
-        </w:rPr>
-        <w:t>é. Once, we were told that for the past 3 years volunteer labor was on a decline (this was early 2022), and were given 15 minutes to come up with a solution with a group and present it to the class. The teachers applauded solutions of reward programs</w:t>
+        <w:t>Two semesters of it, parts one and two. In this class, “technology” was Google Slides, and “leadership” was having the bigger résumé. Once, we were told that for the past 3 years volunteer labor was on a decline (this was early 2022), and were given 15 minutes to come up with a solution with a group and present it to the class. The teachers applauded solutions of reward programs</w:t>
       </w:r>
       <w:r>
         <w:rPr>
@@ -228,272 +201,290 @@
           <w:i/>
           <w:iCs/>
         </w:rPr>
-        <w:t xml:space="preserve">Oh, and not to mention the largest global pandemic in the </w:t>
-      </w:r>
-      <w:r>
-        <w:rPr>
-          <w:b/>
-          <w:bCs/>
+        <w:t>Oh, and not to mention the largest global pandemic in the last century claiming 1.1 million American lives. I’m sure that had nothing to do with it.</w:t>
+      </w:r>
+    </w:p>
+    <w:p>
+      <w:pPr>
+        <w:pStyle w:val="Normal"/>
+        <w:bidi w:val="0"/>
+        <w:jc w:val="left"/>
+        <w:rPr>
+          <w:rFonts w:ascii="Liberation Serif" w:hAnsi="Liberation Serif"/>
+          <w:b/>
+          <w:b/>
+          <w:bCs/>
+          <w:i w:val="false"/>
+          <w:i w:val="false"/>
+          <w:iCs w:val="false"/>
+        </w:rPr>
+      </w:pPr>
+      <w:r>
+        <w:rPr>
+          <w:b/>
+          <w:bCs/>
+          <w:i w:val="false"/>
+          <w:iCs w:val="false"/>
+        </w:rPr>
+      </w:r>
+    </w:p>
+    <w:p>
+      <w:pPr>
+        <w:pStyle w:val="Normal"/>
+        <w:bidi w:val="0"/>
+        <w:jc w:val="left"/>
+        <w:rPr/>
+      </w:pPr>
+      <w:r>
+        <w:rPr>
+          <w:b w:val="false"/>
+          <w:bCs w:val="false"/>
+          <w:i w:val="false"/>
+          <w:iCs w:val="false"/>
+        </w:rPr>
+        <w:t xml:space="preserve">But that’s OK. Because in this class this was a problem for us to solve, and not a symptom of broader </w:t>
+      </w:r>
+      <w:r>
+        <w:rPr>
+          <w:i w:val="false"/>
+          <w:iCs w:val="false"/>
+        </w:rPr>
+        <w:t xml:space="preserve">socioeconomic </w:t>
+      </w:r>
+      <w:r>
+        <w:rPr>
+          <w:b w:val="false"/>
+          <w:bCs w:val="false"/>
+          <w:i w:val="false"/>
+          <w:iCs w:val="false"/>
+        </w:rPr>
+        <w:t>trends due to systematic failures at the highest levels of government and society. Because we’re computer scientists. Because we, and only we, are the future and can fix anything. Printers, WiFi, and the mystery of people not giving up what little free time they have when they can hardly survive on the time they get paid for. This class perfectly captured two massive problems with computer science culture and education that I want to talk about a little here.</w:t>
+      </w:r>
+    </w:p>
+    <w:p>
+      <w:pPr>
+        <w:pStyle w:val="Normal"/>
+        <w:bidi w:val="0"/>
+        <w:jc w:val="left"/>
+        <w:rPr>
+          <w:rFonts w:ascii="Liberation Serif" w:hAnsi="Liberation Serif"/>
+          <w:b w:val="false"/>
+          <w:b w:val="false"/>
+          <w:bCs w:val="false"/>
+          <w:i w:val="false"/>
+          <w:i w:val="false"/>
+          <w:iCs w:val="false"/>
+        </w:rPr>
+      </w:pPr>
+      <w:r>
+        <w:rPr>
+          <w:b w:val="false"/>
+          <w:bCs w:val="false"/>
+          <w:i w:val="false"/>
+          <w:iCs w:val="false"/>
+        </w:rPr>
+      </w:r>
+    </w:p>
+    <w:p>
+      <w:pPr>
+        <w:pStyle w:val="Normal"/>
+        <w:bidi w:val="0"/>
+        <w:jc w:val="left"/>
+        <w:rPr>
+          <w:b/>
+          <w:b/>
+          <w:bCs/>
+        </w:rPr>
+      </w:pPr>
+      <w:r>
+        <w:rPr>
+          <w:b/>
+          <w:bCs/>
+          <w:i w:val="false"/>
+          <w:iCs w:val="false"/>
+        </w:rPr>
+        <w:t>Look on my Works, ye Mighty, and despair</w:t>
+      </w:r>
+      <w:r>
+        <w:rPr>
+          <w:rStyle w:val="FootnoteAnchor"/>
+          <w:b/>
+          <w:bCs/>
+          <w:i w:val="false"/>
+          <w:iCs w:val="false"/>
+        </w:rPr>
+        <w:footnoteReference w:id="5"/>
+      </w:r>
+    </w:p>
+    <w:p>
+      <w:pPr>
+        <w:pStyle w:val="Normal"/>
+        <w:bidi w:val="0"/>
+        <w:jc w:val="left"/>
+        <w:rPr>
+          <w:rFonts w:ascii="Liberation Serif" w:hAnsi="Liberation Serif"/>
+          <w:b/>
+          <w:b/>
+          <w:bCs/>
+          <w:i w:val="false"/>
+          <w:i w:val="false"/>
+          <w:iCs w:val="false"/>
+        </w:rPr>
+      </w:pPr>
+      <w:r>
+        <w:rPr>
+          <w:b/>
+          <w:bCs/>
+          <w:i w:val="false"/>
+          <w:iCs w:val="false"/>
+        </w:rPr>
+      </w:r>
+    </w:p>
+    <w:p>
+      <w:pPr>
+        <w:pStyle w:val="Normal"/>
+        <w:bidi w:val="0"/>
+        <w:jc w:val="left"/>
+        <w:rPr/>
+      </w:pPr>
+      <w:r>
+        <w:rPr>
+          <w:b w:val="false"/>
+          <w:bCs w:val="false"/>
+          <w:i w:val="false"/>
+          <w:iCs w:val="false"/>
+        </w:rPr>
+        <w:tab/>
+        <w:t>I’m horrible with writing and trying to make things all poetic and nice so I’m just going to cut the shit and get right to it: technology won’t save us. No amount of sensors will divert global warming. No amount of data can be fed through neural networks to solve the massive incarceration rates of the US. No algorithm will stop poverty, and no NFT will stop racism. Web3 web apps, augmented reality heads up displays, text and image generating AIs, delivery robots, metaverse worlds, 3D printing, and big data will do nothing to stop the fact that humanity is slaughtering itself at horrifyingly alarming rates. No matter how good our technology is, until every person on Earth can be recognized with basic humanity, we are fucked. We have been fucked, we are fucked now, and we will continue to be fucked later</w:t>
+      </w:r>
+      <w:r>
+        <w:rPr>
+          <w:rStyle w:val="FootnoteAnchor"/>
+          <w:b w:val="false"/>
+          <w:bCs w:val="false"/>
+          <w:i w:val="false"/>
+          <w:iCs w:val="false"/>
+        </w:rPr>
+        <w:footnoteReference w:id="6"/>
+      </w:r>
+      <w:r>
+        <w:rPr>
+          <w:b w:val="false"/>
+          <w:bCs w:val="false"/>
+          <w:i w:val="false"/>
+          <w:iCs w:val="false"/>
+        </w:rPr>
+        <w:t xml:space="preserve">. </w:t>
+      </w:r>
+    </w:p>
+    <w:p>
+      <w:pPr>
+        <w:pStyle w:val="Normal"/>
+        <w:bidi w:val="0"/>
+        <w:jc w:val="left"/>
+        <w:rPr/>
+      </w:pPr>
+      <w:r>
+        <w:rPr>
+          <w:b w:val="false"/>
+          <w:bCs w:val="false"/>
+          <w:i w:val="false"/>
+          <w:iCs w:val="false"/>
+        </w:rPr>
+        <w:tab/>
+        <w:t>There’s this notion in computer science that since everything is wrapped in technology, computer science can solve any problem. This is a fallacy built upon fallacies. Not everything is wrapped in technology, and if it is, its not by our choice. Nobody asked for RFID readers in our coffee makers, constant tracking cookies on the websites we visit, our data being bought and sold between advertising and insurance agencies, and I’ll be in the cold, hard ground before I let my refrigerator know my location</w:t>
+      </w:r>
+      <w:r>
+        <w:rPr>
+          <w:rStyle w:val="FootnoteAnchor"/>
+          <w:b w:val="false"/>
+          <w:bCs w:val="false"/>
+          <w:i w:val="false"/>
+          <w:iCs w:val="false"/>
+        </w:rPr>
+        <w:footnoteReference w:id="7"/>
+      </w:r>
+      <w:r>
+        <w:rPr>
+          <w:b w:val="false"/>
+          <w:bCs w:val="false"/>
+          <w:i w:val="false"/>
+          <w:iCs w:val="false"/>
+        </w:rPr>
+        <w:t xml:space="preserve">. The best screen is the one I don’t have to look at. </w:t>
+      </w:r>
+    </w:p>
+    <w:p>
+      <w:pPr>
+        <w:pStyle w:val="Normal"/>
+        <w:bidi w:val="0"/>
+        <w:jc w:val="left"/>
+        <w:rPr/>
+      </w:pPr>
+      <w:r>
+        <w:rPr>
+          <w:b w:val="false"/>
+          <w:bCs w:val="false"/>
+          <w:i w:val="false"/>
+          <w:iCs w:val="false"/>
+        </w:rPr>
+        <w:tab/>
+        <w:t>Take AR for example</w:t>
+      </w:r>
+      <w:r>
+        <w:rPr>
+          <w:rStyle w:val="FootnoteAnchor"/>
+          <w:b w:val="false"/>
+          <w:bCs w:val="false"/>
+          <w:i w:val="false"/>
+          <w:iCs w:val="false"/>
+        </w:rPr>
+        <w:footnoteReference w:id="8"/>
+      </w:r>
+      <w:r>
+        <w:rPr>
+          <w:b w:val="false"/>
+          <w:bCs w:val="false"/>
+          <w:i w:val="false"/>
+          <w:iCs w:val="false"/>
+        </w:rPr>
+        <w:t xml:space="preserve">. I’ve seen so many startups try to push AR and HUD technology. It seems great, getting text messages and weather updates diverted right into my line of sight. But take a look how AR has been represented in media, in games like the </w:t>
+      </w:r>
+      <w:r>
+        <w:rPr>
+          <w:b w:val="false"/>
+          <w:bCs w:val="false"/>
           <w:i/>
           <w:iCs/>
         </w:rPr>
-        <w:t xml:space="preserve">last </w:t>
-      </w:r>
-      <w:r>
-        <w:rPr>
-          <w:b/>
-          <w:bCs/>
+        <w:t>Watchdogs</w:t>
+      </w:r>
+      <w:r>
+        <w:rPr>
+          <w:b w:val="false"/>
+          <w:bCs w:val="false"/>
+          <w:i w:val="false"/>
+          <w:iCs w:val="false"/>
+        </w:rPr>
+        <w:t xml:space="preserve"> series or </w:t>
+      </w:r>
+      <w:r>
+        <w:rPr>
+          <w:b w:val="false"/>
+          <w:bCs w:val="false"/>
           <w:i/>
           <w:iCs/>
         </w:rPr>
-        <w:t>century claiming 1.1 million American lives. I’m sure that had nothing to do with it.</w:t>
-      </w:r>
-    </w:p>
-    <w:p>
-      <w:pPr>
-        <w:pStyle w:val="Normal"/>
-        <w:bidi w:val="0"/>
-        <w:jc w:val="left"/>
-        <w:rPr>
-          <w:rFonts w:ascii="Liberation Serif" w:hAnsi="Liberation Serif"/>
-          <w:b/>
-          <w:b/>
-          <w:bCs/>
-          <w:i w:val="false"/>
-          <w:i w:val="false"/>
-          <w:iCs w:val="false"/>
-        </w:rPr>
-      </w:pPr>
-      <w:r>
-        <w:rPr>
-          <w:b/>
-          <w:bCs/>
-          <w:i w:val="false"/>
-          <w:iCs w:val="false"/>
-        </w:rPr>
-      </w:r>
-    </w:p>
-    <w:p>
-      <w:pPr>
-        <w:pStyle w:val="Normal"/>
-        <w:bidi w:val="0"/>
-        <w:jc w:val="left"/>
-        <w:rPr/>
-      </w:pPr>
-      <w:r>
-        <w:rPr>
-          <w:b w:val="false"/>
-          <w:bCs w:val="false"/>
-          <w:i w:val="false"/>
-          <w:iCs w:val="false"/>
-        </w:rPr>
-        <w:t xml:space="preserve">But that’s OK. Because in this class this was a problem for us to solve, and not a symptom of broader </w:t>
-      </w:r>
-      <w:r>
-        <w:rPr>
-          <w:i w:val="false"/>
-          <w:iCs w:val="false"/>
-        </w:rPr>
-        <w:t xml:space="preserve">socioeconomic </w:t>
-      </w:r>
-      <w:r>
-        <w:rPr>
-          <w:b w:val="false"/>
-          <w:bCs w:val="false"/>
-          <w:i w:val="false"/>
-          <w:iCs w:val="false"/>
-        </w:rPr>
-        <w:t>trends due to systematic failures at the highest levels of government and society. Because we’re computer scientists. Because we, and only we, are the future and can fix anything. Printers, WiFi, and the mystery of people not giving up what little free time they have when they can hardly survive on the time they get paid for. This class perfectly captured two massive problems with computer science culture and education that I want to talk about a little here.</w:t>
-      </w:r>
-    </w:p>
-    <w:p>
-      <w:pPr>
-        <w:pStyle w:val="Normal"/>
-        <w:bidi w:val="0"/>
-        <w:jc w:val="left"/>
-        <w:rPr>
-          <w:rFonts w:ascii="Liberation Serif" w:hAnsi="Liberation Serif"/>
-          <w:b w:val="false"/>
-          <w:b w:val="false"/>
-          <w:bCs w:val="false"/>
-          <w:i w:val="false"/>
-          <w:i w:val="false"/>
-          <w:iCs w:val="false"/>
-        </w:rPr>
-      </w:pPr>
-      <w:r>
-        <w:rPr>
-          <w:b w:val="false"/>
-          <w:bCs w:val="false"/>
-          <w:i w:val="false"/>
-          <w:iCs w:val="false"/>
-        </w:rPr>
-      </w:r>
-    </w:p>
-    <w:p>
-      <w:pPr>
-        <w:pStyle w:val="Normal"/>
-        <w:bidi w:val="0"/>
-        <w:jc w:val="left"/>
-        <w:rPr>
-          <w:b/>
-          <w:b/>
-          <w:bCs/>
-        </w:rPr>
-      </w:pPr>
-      <w:r>
-        <w:rPr>
-          <w:b/>
-          <w:bCs/>
-          <w:i w:val="false"/>
-          <w:iCs w:val="false"/>
-        </w:rPr>
-        <w:t>Look on my Works, ye Mighty, and despair</w:t>
-      </w:r>
-      <w:r>
-        <w:rPr>
-          <w:rStyle w:val="FootnoteAnchor"/>
-          <w:b/>
-          <w:bCs/>
-          <w:i w:val="false"/>
-          <w:iCs w:val="false"/>
-        </w:rPr>
-        <w:footnoteReference w:id="5"/>
-      </w:r>
-    </w:p>
-    <w:p>
-      <w:pPr>
-        <w:pStyle w:val="Normal"/>
-        <w:bidi w:val="0"/>
-        <w:jc w:val="left"/>
-        <w:rPr>
-          <w:rFonts w:ascii="Liberation Serif" w:hAnsi="Liberation Serif"/>
-          <w:b/>
-          <w:b/>
-          <w:bCs/>
-          <w:i w:val="false"/>
-          <w:i w:val="false"/>
-          <w:iCs w:val="false"/>
-        </w:rPr>
-      </w:pPr>
-      <w:r>
-        <w:rPr>
-          <w:b/>
-          <w:bCs/>
-          <w:i w:val="false"/>
-          <w:iCs w:val="false"/>
-        </w:rPr>
-      </w:r>
-    </w:p>
-    <w:p>
-      <w:pPr>
-        <w:pStyle w:val="Normal"/>
-        <w:bidi w:val="0"/>
-        <w:jc w:val="left"/>
-        <w:rPr/>
-      </w:pPr>
-      <w:r>
-        <w:rPr>
-          <w:b w:val="false"/>
-          <w:bCs w:val="false"/>
-          <w:i w:val="false"/>
-          <w:iCs w:val="false"/>
-        </w:rPr>
-        <w:tab/>
-        <w:t>I’m horrible with writing and trying to make things all poetic and nice so I’m just going to cut the shit and get right to it: technology won’t save us. No amount of sensors will divert global warming. No amount of data can be fed through neural networks to solve the massive incarceration rates of the US. No algorithm will stop poverty, and no NFT will stop racism. Web3 web apps, augmented reality heads up displays, text and image generating AIs, delivery robots, metaverse worlds, 3D printing, and big data will do nothing to stop the fact that humanity is slaughtering itself at horrifyingly alarming rates. No matter how good our technology is, until every person on Earth can be recognized with basic humanity, we are fucked. We have been fucked, we are fucked now, and we will continue to be fucked later</w:t>
-      </w:r>
-      <w:r>
-        <w:rPr>
-          <w:rStyle w:val="FootnoteAnchor"/>
-          <w:b w:val="false"/>
-          <w:bCs w:val="false"/>
-          <w:i w:val="false"/>
-          <w:iCs w:val="false"/>
-        </w:rPr>
-        <w:footnoteReference w:id="6"/>
-      </w:r>
-      <w:r>
-        <w:rPr>
-          <w:b w:val="false"/>
-          <w:bCs w:val="false"/>
-          <w:i w:val="false"/>
-          <w:iCs w:val="false"/>
-        </w:rPr>
-        <w:t xml:space="preserve">. </w:t>
-      </w:r>
-    </w:p>
-    <w:p>
-      <w:pPr>
-        <w:pStyle w:val="Normal"/>
-        <w:bidi w:val="0"/>
-        <w:jc w:val="left"/>
-        <w:rPr/>
-      </w:pPr>
-      <w:r>
-        <w:rPr>
-          <w:b w:val="false"/>
-          <w:bCs w:val="false"/>
-          <w:i w:val="false"/>
-          <w:iCs w:val="false"/>
-        </w:rPr>
-        <w:tab/>
-        <w:t>There’s this notion in computer science that since everything is wrapped in technology, computer science can solve any problem. This is a fallacy built upon fallacies. Not everything is wrapped in technology, and if it is, its not by our choice. No body asked for RFID readers in our coffee makers, constant tracking cookies on the websites we visit, our data being bought and sold between advertising and insurance agencies, and I’ll be in the cold, hard ground before I let my refrigerator know my location</w:t>
-      </w:r>
-      <w:r>
-        <w:rPr>
-          <w:rStyle w:val="FootnoteAnchor"/>
-          <w:b w:val="false"/>
-          <w:bCs w:val="false"/>
-          <w:i w:val="false"/>
-          <w:iCs w:val="false"/>
-        </w:rPr>
-        <w:footnoteReference w:id="7"/>
-      </w:r>
-      <w:r>
-        <w:rPr>
-          <w:b w:val="false"/>
-          <w:bCs w:val="false"/>
-          <w:i w:val="false"/>
-          <w:iCs w:val="false"/>
-        </w:rPr>
-        <w:t xml:space="preserve">. The best screen is the one I don’t have to look at. </w:t>
-      </w:r>
-    </w:p>
-    <w:p>
-      <w:pPr>
-        <w:pStyle w:val="Normal"/>
-        <w:bidi w:val="0"/>
-        <w:jc w:val="left"/>
-        <w:rPr/>
-      </w:pPr>
-      <w:r>
-        <w:rPr>
-          <w:b w:val="false"/>
-          <w:bCs w:val="false"/>
-          <w:i w:val="false"/>
-          <w:iCs w:val="false"/>
-        </w:rPr>
-        <w:tab/>
-        <w:t>Take AR for example</w:t>
-      </w:r>
-      <w:r>
-        <w:rPr>
-          <w:rStyle w:val="FootnoteAnchor"/>
-          <w:b w:val="false"/>
-          <w:bCs w:val="false"/>
-          <w:i w:val="false"/>
-          <w:iCs w:val="false"/>
-        </w:rPr>
-        <w:footnoteReference w:id="8"/>
-      </w:r>
-      <w:r>
-        <w:rPr>
-          <w:b w:val="false"/>
-          <w:bCs w:val="false"/>
-          <w:i w:val="false"/>
-          <w:iCs w:val="false"/>
-        </w:rPr>
-        <w:t xml:space="preserve">. I’ve seen so many startups try to push AR and HUD technology. It seems great, getting text messages and weather updates diverted right into my line of sight. But take a look how AR has been represented in media, in games like the </w:t>
+        <w:t>Mirror’s Edge: Catalyst</w:t>
+      </w:r>
+      <w:r>
+        <w:rPr>
+          <w:b w:val="false"/>
+          <w:bCs w:val="false"/>
+          <w:i w:val="false"/>
+          <w:iCs w:val="false"/>
+        </w:rPr>
+        <w:t xml:space="preserve">, or shows like </w:t>
       </w:r>
       <w:r>
         <w:rPr>
@@ -502,42 +493,6 @@
           <w:i/>
           <w:iCs/>
         </w:rPr>
-        <w:t>Watchdogs</w:t>
-      </w:r>
-      <w:r>
-        <w:rPr>
-          <w:b w:val="false"/>
-          <w:bCs w:val="false"/>
-          <w:i w:val="false"/>
-          <w:iCs w:val="false"/>
-        </w:rPr>
-        <w:t xml:space="preserve"> series or </w:t>
-      </w:r>
-      <w:r>
-        <w:rPr>
-          <w:b w:val="false"/>
-          <w:bCs w:val="false"/>
-          <w:i/>
-          <w:iCs/>
-        </w:rPr>
-        <w:t>Mirror’s Edge: Catalyst</w:t>
-      </w:r>
-      <w:r>
-        <w:rPr>
-          <w:b w:val="false"/>
-          <w:bCs w:val="false"/>
-          <w:i w:val="false"/>
-          <w:iCs w:val="false"/>
-        </w:rPr>
-        <w:t xml:space="preserve">, or shows like </w:t>
-      </w:r>
-      <w:r>
-        <w:rPr>
-          <w:b w:val="false"/>
-          <w:bCs w:val="false"/>
-          <w:i/>
-          <w:iCs/>
-        </w:rPr>
         <w:t>Upload</w:t>
       </w:r>
       <w:r>
@@ -565,7 +520,31 @@
           <w:iCs w:val="false"/>
         </w:rPr>
         <w:tab/>
-        <w:t xml:space="preserve">And even if every last facet of humanity is covered in wires and signals, and we could perfectly track and analyze data at faster-than-quantum speeds, we, as computer scientists, still know sweet sweet FA about the vast majority of humanity. And its not because we’re socially awkward or overly analytical or any of the other stereotypes, its because no one does! You can’t quantify conciseness, art, emotion, or desire. You can’t possibly be a master of CS, medicine, English, chemistry, physics, forestry, economics, dentistry, and every other discipline out there. We are limited beings. And for some reason, computer science rages against this idea. Tech is everywhere, therefore we are everywhere. We are the future and the solution and no one else can be. But this is wrong. We need to embrace the fact we don’t understand everything, because of more people who work a problem, more experts, more more eyes and opinions we have, that’s how we make real change. Real change that preserves the humanity of it all. Our lack of universal expertise needs to be embraced. Real solutions require teams. </w:t>
+        <w:t xml:space="preserve">And even if every last facet of humanity is covered in wires and signals, and we could perfectly track and analyze data at faster-than-quantum speeds, we, as computer scientists, still know sweet sweet FA about the vast majority of humanity. And its not because we’re socially awkward or overly analytical or any of the other stereotypes, its because no one does! You can’t quantify conciseness, art, emotion, or desire. You can’t possibly be a master of CS, medicine, English, chemistry, physics, forestry, economics, dentistry, and every other discipline out there. We are limited beings. And for some reason, computer science rages against this idea. Tech is everywhere, therefore we are everywhere. We are the future and the solution and no one else can be. But this is wrong. We need to embrace the fact we don’t understand everything, because </w:t>
+      </w:r>
+      <w:r>
+        <w:rPr>
+          <w:rFonts w:eastAsia="NSimSun" w:cs="Lucida Sans"/>
+          <w:b w:val="false"/>
+          <w:bCs w:val="false"/>
+          <w:i w:val="false"/>
+          <w:iCs w:val="false"/>
+          <w:color w:val="auto"/>
+          <w:kern w:val="2"/>
+          <w:sz w:val="24"/>
+          <w:szCs w:val="24"/>
+          <w:lang w:val="en-US" w:eastAsia="zh-CN" w:bidi="hi-IN"/>
+        </w:rPr>
+        <w:t>the</w:t>
+      </w:r>
+      <w:r>
+        <w:rPr>
+          <w:b w:val="false"/>
+          <w:bCs w:val="false"/>
+          <w:i w:val="false"/>
+          <w:iCs w:val="false"/>
+        </w:rPr>
+        <w:t xml:space="preserve"> more people who work a problem, more experts, more eyes and opinions we have, that’s how we make real change. Real change that preserves the humanity of it all. Our lack of universal expertise needs to be embraced. Real solutions require teams. </w:t>
       </w:r>
     </w:p>
     <w:p>
@@ -2045,6 +2024,7 @@
       <w:rPr>
         <w:rFonts w:ascii="Liberation Serif" w:hAnsi="Liberation Serif" w:eastAsia="NSimSun" w:cs="Lucida Sans"/>
         <w:kern w:val="2"/>
+        <w:sz w:val="20"/>
         <w:szCs w:val="24"/>
         <w:lang w:val="en-US" w:eastAsia="zh-CN" w:bidi="hi-IN"/>
       </w:rPr>
@@ -2061,7 +2041,7 @@
     <w:pPr>
       <w:widowControl/>
       <w:suppressAutoHyphens w:val="true"/>
-      <w:overflowPunct w:val="false"/>
+      <w:overflowPunct w:val="true"/>
       <w:bidi w:val="0"/>
       <w:spacing w:before="0" w:after="0"/>
       <w:jc w:val="left"/>

</xml_diff>